<commit_message>
update version in user guide
</commit_message>
<xml_diff>
--- a/mergeBathy_UsersGuide.docx
+++ b/mergeBathy_UsersGuide.docx
@@ -122,7 +122,7 @@
           <w:sz w:val="24"/>
           <w:szCs w:val="24"/>
         </w:rPr>
-        <w:t>.0</w:t>
+        <w:t>.3</w:t>
       </w:r>
     </w:p>
     <w:p>
@@ -173,8 +173,10 @@
           <w:sz w:val="24"/>
           <w:szCs w:val="24"/>
         </w:rPr>
-        <w:t>4</w:t>
-      </w:r>
+        <w:t>6</w:t>
+      </w:r>
+      <w:bookmarkStart w:id="0" w:name="_GoBack"/>
+      <w:bookmarkEnd w:id="0"/>
     </w:p>
     <w:p>
       <w:pPr>
@@ -6781,8 +6783,6 @@
               </w:rPr>
               <w:t xml:space="preserve"> instead of computing locations.</w:t>
             </w:r>
-            <w:bookmarkStart w:id="0" w:name="_GoBack"/>
-            <w:bookmarkEnd w:id="0"/>
           </w:p>
         </w:tc>
       </w:tr>

</xml_diff>